<commit_message>
adding extra required assesment files
</commit_message>
<xml_diff>
--- a/Number Conversion Exercises.docx
+++ b/Number Conversion Exercises.docx
@@ -2100,7 +2100,7 @@
         <w:spacing w:before="0" w:after="0"/>
       </w:pPr>
       <w:r>
-        <w:t>4 variables can be stored within colour value</w:t>
+        <w:t>256</w:t>
       </w:r>
     </w:p>
     <w:p>
@@ -2304,10 +2304,7 @@
         <w:spacing w:before="0" w:after="0"/>
       </w:pPr>
       <w:r>
-        <w:t>01011110</w:t>
-      </w:r>
-      <w:r>
-        <w:t xml:space="preserve"> </w:t>
+        <w:t xml:space="preserve">01011110 </w:t>
       </w:r>
       <w:r>
         <w:t xml:space="preserve">00000000 00000000 00000000 </w:t>
@@ -2341,13 +2338,8 @@
         <w:spacing w:before="0" w:after="0"/>
       </w:pPr>
       <w:r>
-        <w:t>148</w:t>
+        <w:t>1577058304</w:t>
       </w:r>
-    </w:p>
-    <w:p>
-      <w:pPr>
-        <w:spacing w:before="0" w:after="0"/>
-      </w:pPr>
     </w:p>
     <w:p>
       <w:pPr>
@@ -2379,6 +2371,19 @@
       <w:proofErr w:type="gramEnd"/>
       <w:r>
         <w:t>&gt; 8</w:t>
+      </w:r>
+    </w:p>
+    <w:p>
+      <w:pPr>
+        <w:pStyle w:val="ListParagraph"/>
+        <w:numPr>
+          <w:ilvl w:val="0"/>
+          <w:numId w:val="35"/>
+        </w:numPr>
+        <w:spacing w:before="0" w:after="0"/>
+      </w:pPr>
+      <w:r>
+        <w:t>Colour |= (uInt32) red &gt;&gt; 8</w:t>
       </w:r>
       <w:r>
         <w:br/>
@@ -2438,11 +2443,9 @@
       <w:r>
         <w:t xml:space="preserve">After you have created your Colour class and implemented all the functions listed in the class definition above, add at </w:t>
       </w:r>
-      <w:proofErr w:type="spellStart"/>
       <w:r>
-        <w:t>lease</w:t>
+        <w:t>least</w:t>
       </w:r>
-      <w:proofErr w:type="spellEnd"/>
       <w:r>
         <w:t xml:space="preserve"> 1 new unit test to the unit test program using your answers in this exercise to verify your code.</w:t>
       </w:r>
@@ -2451,8 +2454,6 @@
       <w:pPr>
         <w:spacing w:before="0" w:after="0" w:line="276" w:lineRule="auto"/>
       </w:pPr>
-      <w:bookmarkStart w:id="4" w:name="_GoBack"/>
-      <w:bookmarkEnd w:id="4"/>
     </w:p>
     <w:p>
       <w:pPr>
@@ -7997,6 +7998,15 @@
 </file>
 
 <file path=customXml/item1.xml><?xml version="1.0" encoding="utf-8"?>
+<?mso-contentType ?>
+<FormTemplates xmlns="http://schemas.microsoft.com/sharepoint/v3/contenttype/forms">
+  <Display>DocumentLibraryForm</Display>
+  <Edit>DocumentLibraryForm</Edit>
+  <New>DocumentLibraryForm</New>
+</FormTemplates>
+</file>
+
+<file path=customXml/item2.xml><?xml version="1.0" encoding="utf-8"?>
 <ct:contentTypeSchema xmlns:ct="http://schemas.microsoft.com/office/2006/metadata/contentType" xmlns:ma="http://schemas.microsoft.com/office/2006/metadata/properties/metaAttributes" ct:_="" ma:_="" ma:contentTypeName="Document" ma:contentTypeID="0x01010016F4542A8E7DD640B3BC4F081D67BD17" ma:contentTypeVersion="12" ma:contentTypeDescription="Create a new document." ma:contentTypeScope="" ma:versionID="27c2dbada59f2179a6cad865b3b91926">
   <xsd:schema xmlns:xsd="http://www.w3.org/2001/XMLSchema" xmlns:xs="http://www.w3.org/2001/XMLSchema" xmlns:p="http://schemas.microsoft.com/office/2006/metadata/properties" xmlns:ns2="6ac566f0-206d-4bc5-bcec-ce830458d3f1" xmlns:ns3="4ba0a89f-8d28-45b8-8c8a-cf56563c9d8a" targetNamespace="http://schemas.microsoft.com/office/2006/metadata/properties" ma:root="true" ma:fieldsID="bbbd863d49b046c436f58500a7a6c075" ns2:_="" ns3:_="">
     <xsd:import namespace="6ac566f0-206d-4bc5-bcec-ce830458d3f1"/>
@@ -8193,15 +8203,6 @@
 </ct:contentTypeSchema>
 </file>
 
-<file path=customXml/item2.xml><?xml version="1.0" encoding="utf-8"?>
-<?mso-contentType ?>
-<FormTemplates xmlns="http://schemas.microsoft.com/sharepoint/v3/contenttype/forms">
-  <Display>DocumentLibraryForm</Display>
-  <Edit>DocumentLibraryForm</Edit>
-  <New>DocumentLibraryForm</New>
-</FormTemplates>
-</file>
-
 <file path=customXml/item3.xml><?xml version="1.0" encoding="utf-8"?>
 <p:properties xmlns:p="http://schemas.microsoft.com/office/2006/metadata/properties" xmlns:xsi="http://www.w3.org/2001/XMLSchema-instance" xmlns:pc="http://schemas.microsoft.com/office/infopath/2007/PartnerControls">
   <documentManagement/>
@@ -8213,6 +8214,14 @@
 </file>
 
 <file path=customXml/itemProps1.xml><?xml version="1.0" encoding="utf-8"?>
+<ds:datastoreItem xmlns:ds="http://schemas.openxmlformats.org/officeDocument/2006/customXml" ds:itemID="{AF690011-DE0B-4F69-ABFB-690552A9337D}">
+  <ds:schemaRefs>
+    <ds:schemaRef ds:uri="http://schemas.microsoft.com/sharepoint/v3/contenttype/forms"/>
+  </ds:schemaRefs>
+</ds:datastoreItem>
+</file>
+
+<file path=customXml/itemProps2.xml><?xml version="1.0" encoding="utf-8"?>
 <ds:datastoreItem xmlns:ds="http://schemas.openxmlformats.org/officeDocument/2006/customXml" ds:itemID="{9FE6D96D-AC80-4F4F-A678-5E7FBC38079F}">
   <ds:schemaRefs>
     <ds:schemaRef ds:uri="http://schemas.microsoft.com/office/2006/metadata/contentType"/>
@@ -8231,14 +8240,6 @@
 </ds:datastoreItem>
 </file>
 
-<file path=customXml/itemProps2.xml><?xml version="1.0" encoding="utf-8"?>
-<ds:datastoreItem xmlns:ds="http://schemas.openxmlformats.org/officeDocument/2006/customXml" ds:itemID="{AF690011-DE0B-4F69-ABFB-690552A9337D}">
-  <ds:schemaRefs>
-    <ds:schemaRef ds:uri="http://schemas.microsoft.com/sharepoint/v3/contenttype/forms"/>
-  </ds:schemaRefs>
-</ds:datastoreItem>
-</file>
-
 <file path=customXml/itemProps3.xml><?xml version="1.0" encoding="utf-8"?>
 <ds:datastoreItem xmlns:ds="http://schemas.openxmlformats.org/officeDocument/2006/customXml" ds:itemID="{35A48CE1-F8EF-4B81-B6B6-5BD9516503DE}">
   <ds:schemaRefs>
@@ -8249,7 +8250,7 @@
 </file>
 
 <file path=customXml/itemProps4.xml><?xml version="1.0" encoding="utf-8"?>
-<ds:datastoreItem xmlns:ds="http://schemas.openxmlformats.org/officeDocument/2006/customXml" ds:itemID="{29E0DDED-5DEA-4BED-8591-BA592005D6F7}">
+<ds:datastoreItem xmlns:ds="http://schemas.openxmlformats.org/officeDocument/2006/customXml" ds:itemID="{2D2DDF80-8342-4146-ABDC-1B0A8F896EF4}">
   <ds:schemaRefs>
     <ds:schemaRef ds:uri="http://schemas.openxmlformats.org/officeDocument/2006/bibliography"/>
   </ds:schemaRefs>

</xml_diff>